<commit_message>
Update con las consignas y datos del LAB04
</commit_message>
<xml_diff>
--- a/2021/laboratorios/LAB04/utiles/LAB04 - DB-NOSQL.docx
+++ b/2021/laboratorios/LAB04/utiles/LAB04 - DB-NOSQL.docx
@@ -584,6 +584,80 @@
     </w:p>
     <w:p>
       <w:pPr>
+        <w:spacing w:after="0" w:line="360" w:lineRule="auto"/>
+        <w:ind w:left="1080"/>
+        <w:jc w:val="both"/>
+        <w:rPr>
+          <w:rFonts w:ascii="Domine" w:eastAsia="Domine" w:hAnsi="Domine" w:cs="Domine"/>
+        </w:rPr>
+      </w:pPr>
+    </w:p>
+    <w:p>
+      <w:pPr>
+        <w:spacing w:after="0" w:line="360" w:lineRule="auto"/>
+        <w:ind w:left="1080"/>
+        <w:jc w:val="both"/>
+        <w:rPr>
+          <w:rFonts w:ascii="Domine" w:eastAsia="Domine" w:hAnsi="Domine" w:cs="Domine"/>
+        </w:rPr>
+      </w:pPr>
+    </w:p>
+    <w:p>
+      <w:pPr>
+        <w:spacing w:after="0" w:line="360" w:lineRule="auto"/>
+        <w:ind w:left="1080"/>
+        <w:jc w:val="both"/>
+        <w:rPr>
+          <w:rFonts w:ascii="Domine" w:eastAsia="Domine" w:hAnsi="Domine" w:cs="Domine"/>
+        </w:rPr>
+      </w:pPr>
+    </w:p>
+    <w:p>
+      <w:pPr>
+        <w:spacing w:after="0" w:line="360" w:lineRule="auto"/>
+        <w:ind w:left="1080"/>
+        <w:jc w:val="both"/>
+        <w:rPr>
+          <w:rFonts w:ascii="Domine" w:eastAsia="Domine" w:hAnsi="Domine" w:cs="Domine"/>
+        </w:rPr>
+      </w:pPr>
+    </w:p>
+    <w:p>
+      <w:pPr>
+        <w:spacing w:after="0" w:line="360" w:lineRule="auto"/>
+        <w:ind w:left="1080"/>
+        <w:jc w:val="both"/>
+        <w:rPr>
+          <w:rFonts w:ascii="Domine" w:eastAsia="Domine" w:hAnsi="Domine" w:cs="Domine"/>
+        </w:rPr>
+      </w:pPr>
+    </w:p>
+    <w:p>
+      <w:pPr>
+        <w:spacing w:after="0" w:line="360" w:lineRule="auto"/>
+        <w:ind w:left="1080"/>
+        <w:jc w:val="both"/>
+        <w:rPr>
+          <w:rFonts w:ascii="Domine" w:eastAsia="Domine" w:hAnsi="Domine" w:cs="Domine"/>
+          <w:sz w:val="8"/>
+          <w:szCs w:val="8"/>
+        </w:rPr>
+      </w:pPr>
+    </w:p>
+    <w:p>
+      <w:pPr>
+        <w:spacing w:after="0" w:line="360" w:lineRule="auto"/>
+        <w:ind w:left="1080"/>
+        <w:jc w:val="both"/>
+        <w:rPr>
+          <w:rFonts w:ascii="Domine" w:eastAsia="Domine" w:hAnsi="Domine" w:cs="Domine"/>
+          <w:sz w:val="8"/>
+          <w:szCs w:val="8"/>
+        </w:rPr>
+      </w:pPr>
+    </w:p>
+    <w:p>
+      <w:pPr>
         <w:pStyle w:val="Prrafodelista"/>
         <w:numPr>
           <w:ilvl w:val="0"/>
@@ -600,7 +674,112 @@
           <w:rFonts w:ascii="Domine" w:eastAsia="Domine" w:hAnsi="Domine" w:cs="Domine"/>
           <w:b/>
         </w:rPr>
+        <w:t xml:space="preserve">IMPORTACIÓN Y </w:t>
+      </w:r>
+      <w:r>
+        <w:rPr>
+          <w:rFonts w:ascii="Domine" w:eastAsia="Domine" w:hAnsi="Domine" w:cs="Domine"/>
+          <w:b/>
+        </w:rPr>
         <w:t>CONSULTAS</w:t>
+      </w:r>
+      <w:r>
+        <w:rPr>
+          <w:rFonts w:ascii="Domine" w:eastAsia="Domine" w:hAnsi="Domine" w:cs="Domine"/>
+          <w:b/>
+        </w:rPr>
+        <w:t>.</w:t>
+      </w:r>
+      <w:r>
+        <w:rPr>
+          <w:rFonts w:ascii="Domine" w:eastAsia="Domine" w:hAnsi="Domine" w:cs="Domine"/>
+          <w:bCs/>
+        </w:rPr>
+        <w:t xml:space="preserve"> </w:t>
+      </w:r>
+      <w:r>
+        <w:rPr>
+          <w:rFonts w:ascii="Domine" w:eastAsia="Domine" w:hAnsi="Domine" w:cs="Domine"/>
+        </w:rPr>
+        <w:t xml:space="preserve">Junto con estas consignas, dispone de </w:t>
+      </w:r>
+      <w:r>
+        <w:rPr>
+          <w:rFonts w:ascii="Domine" w:eastAsia="Domine" w:hAnsi="Domine" w:cs="Domine"/>
+        </w:rPr>
+        <w:t xml:space="preserve">dos </w:t>
+      </w:r>
+      <w:proofErr w:type="spellStart"/>
+      <w:r>
+        <w:rPr>
+          <w:rFonts w:ascii="Domine" w:eastAsia="Domine" w:hAnsi="Domine" w:cs="Domine"/>
+        </w:rPr>
+        <w:t>datasets</w:t>
+      </w:r>
+      <w:proofErr w:type="spellEnd"/>
+      <w:r>
+        <w:rPr>
+          <w:rFonts w:ascii="Domine" w:eastAsia="Domine" w:hAnsi="Domine" w:cs="Domine"/>
+        </w:rPr>
+        <w:t xml:space="preserve">: </w:t>
+      </w:r>
+      <w:proofErr w:type="spellStart"/>
+      <w:r>
+        <w:rPr>
+          <w:rFonts w:ascii="Domine" w:eastAsia="Domine" w:hAnsi="Domine" w:cs="Domine"/>
+          <w:i/>
+          <w:iCs/>
+        </w:rPr>
+        <w:t>artist-</w:t>
+      </w:r>
+      <w:proofErr w:type="gramStart"/>
+      <w:r>
+        <w:rPr>
+          <w:rFonts w:ascii="Domine" w:eastAsia="Domine" w:hAnsi="Domine" w:cs="Domine"/>
+          <w:i/>
+          <w:iCs/>
+        </w:rPr>
+        <w:t>dm.json</w:t>
+      </w:r>
+      <w:proofErr w:type="spellEnd"/>
+      <w:proofErr w:type="gramEnd"/>
+      <w:r>
+        <w:rPr>
+          <w:rFonts w:ascii="Domine" w:eastAsia="Domine" w:hAnsi="Domine" w:cs="Domine"/>
+        </w:rPr>
+        <w:t xml:space="preserve"> y </w:t>
+      </w:r>
+      <w:r>
+        <w:rPr>
+          <w:rFonts w:ascii="Domine" w:eastAsia="Domine" w:hAnsi="Domine" w:cs="Domine"/>
+          <w:i/>
+          <w:iCs/>
+        </w:rPr>
+        <w:t>charts</w:t>
+      </w:r>
+      <w:r>
+        <w:rPr>
+          <w:rFonts w:ascii="Domine" w:eastAsia="Domine" w:hAnsi="Domine" w:cs="Domine"/>
+          <w:i/>
+          <w:iCs/>
+        </w:rPr>
+        <w:t>-</w:t>
+      </w:r>
+      <w:proofErr w:type="spellStart"/>
+      <w:r>
+        <w:rPr>
+          <w:rFonts w:ascii="Domine" w:eastAsia="Domine" w:hAnsi="Domine" w:cs="Domine"/>
+          <w:i/>
+          <w:iCs/>
+        </w:rPr>
+        <w:t>dm.json</w:t>
+      </w:r>
+      <w:proofErr w:type="spellEnd"/>
+      <w:r>
+        <w:rPr>
+          <w:rFonts w:ascii="Domine" w:eastAsia="Domine" w:hAnsi="Domine" w:cs="Domine"/>
+        </w:rPr>
+        <w:t xml:space="preserve"> con datos de Spotify.</w:t>
       </w:r>
     </w:p>
     <w:p>
@@ -620,50 +799,6 @@
         <w:rPr>
           <w:rFonts w:ascii="Domine" w:eastAsia="Domine" w:hAnsi="Domine" w:cs="Domine"/>
         </w:rPr>
-        <w:t xml:space="preserve">Junto con estas consignas, dispone de un </w:t>
-      </w:r>
-      <w:proofErr w:type="spellStart"/>
-      <w:r>
-        <w:rPr>
-          <w:rFonts w:ascii="Domine" w:eastAsia="Domine" w:hAnsi="Domine" w:cs="Domine"/>
-        </w:rPr>
-        <w:t>dataset</w:t>
-      </w:r>
-      <w:proofErr w:type="spellEnd"/>
-      <w:r>
-        <w:rPr>
-          <w:rFonts w:ascii="Domine" w:eastAsia="Domine" w:hAnsi="Domine" w:cs="Domine"/>
-        </w:rPr>
-        <w:t xml:space="preserve"> con tweets en </w:t>
-      </w:r>
-      <w:r>
-        <w:rPr>
-          <w:rFonts w:ascii="Domine" w:eastAsia="Domine" w:hAnsi="Domine" w:cs="Domine"/>
-        </w:rPr>
-        <w:t xml:space="preserve">español que contienen </w:t>
-      </w:r>
-      <w:r>
-        <w:rPr>
-          <w:rFonts w:ascii="Domine" w:eastAsia="Domine" w:hAnsi="Domine" w:cs="Domine"/>
-        </w:rPr>
-        <w:t>la palabra “</w:t>
-      </w:r>
-      <w:r>
-        <w:rPr>
-          <w:rFonts w:ascii="Domine" w:eastAsia="Domine" w:hAnsi="Domine" w:cs="Domine"/>
-        </w:rPr>
-        <w:t>dólar</w:t>
-      </w:r>
-      <w:r>
-        <w:rPr>
-          <w:rFonts w:ascii="Domine" w:eastAsia="Domine" w:hAnsi="Domine" w:cs="Domine"/>
-        </w:rPr>
-        <w:t xml:space="preserve">”. </w:t>
-      </w:r>
-      <w:r>
-        <w:rPr>
-          <w:rFonts w:ascii="Domine" w:eastAsia="Domine" w:hAnsi="Domine" w:cs="Domine"/>
-        </w:rPr>
         <w:t xml:space="preserve">Incorpore </w:t>
       </w:r>
       <w:r>
@@ -683,13 +818,6 @@
           <w:rFonts w:ascii="Domine" w:eastAsia="Domine" w:hAnsi="Domine" w:cs="Domine"/>
         </w:rPr>
         <w:t>Mongo</w:t>
-      </w:r>
-      <w:r>
-        <w:rPr>
-          <w:rStyle w:val="Refdenotaalpie"/>
-          <w:rFonts w:ascii="Domine" w:eastAsia="Domine" w:hAnsi="Domine" w:cs="Domine"/>
-        </w:rPr>
-        <w:footnoteReference w:id="7"/>
       </w:r>
       <w:r>
         <w:rPr>
@@ -715,83 +843,21 @@
         <w:rPr>
           <w:rFonts w:ascii="Domine" w:eastAsia="Domine" w:hAnsi="Domine" w:cs="Domine"/>
         </w:rPr>
-        <w:t>Seleccione</w:t>
-      </w:r>
-      <w:r>
-        <w:rPr>
-          <w:rStyle w:val="Refdenotaalpie"/>
-          <w:rFonts w:ascii="Domine" w:eastAsia="Domine" w:hAnsi="Domine" w:cs="Domine"/>
-        </w:rPr>
-        <w:footnoteReference w:id="8"/>
-      </w:r>
-      <w:r>
-        <w:rPr>
-          <w:rFonts w:ascii="Domine" w:eastAsia="Domine" w:hAnsi="Domine" w:cs="Domine"/>
-        </w:rPr>
-        <w:t xml:space="preserve"> tod</w:t>
-      </w:r>
-      <w:r>
-        <w:rPr>
-          <w:rFonts w:ascii="Domine" w:eastAsia="Domine" w:hAnsi="Domine" w:cs="Domine"/>
-        </w:rPr>
-        <w:t>o</w:t>
-      </w:r>
-      <w:r>
-        <w:rPr>
-          <w:rFonts w:ascii="Domine" w:eastAsia="Domine" w:hAnsi="Domine" w:cs="Domine"/>
-        </w:rPr>
-        <w:t xml:space="preserve">s </w:t>
-      </w:r>
-      <w:r>
-        <w:rPr>
-          <w:rFonts w:ascii="Domine" w:eastAsia="Domine" w:hAnsi="Domine" w:cs="Domine"/>
-        </w:rPr>
-        <w:t>lo</w:t>
-      </w:r>
-      <w:r>
-        <w:rPr>
-          <w:rFonts w:ascii="Domine" w:eastAsia="Domine" w:hAnsi="Domine" w:cs="Domine"/>
-        </w:rPr>
-        <w:t xml:space="preserve">s </w:t>
-      </w:r>
-      <w:r>
-        <w:rPr>
-          <w:rFonts w:ascii="Domine" w:eastAsia="Domine" w:hAnsi="Domine" w:cs="Domine"/>
-        </w:rPr>
-        <w:t>documentos</w:t>
-      </w:r>
-      <w:r>
-        <w:rPr>
-          <w:rFonts w:ascii="Domine" w:eastAsia="Domine" w:hAnsi="Domine" w:cs="Domine"/>
-        </w:rPr>
-        <w:t xml:space="preserve"> </w:t>
-      </w:r>
-      <w:r>
-        <w:rPr>
-          <w:rFonts w:ascii="Domine" w:eastAsia="Domine" w:hAnsi="Domine" w:cs="Domine"/>
-        </w:rPr>
-        <w:t>que</w:t>
-      </w:r>
-      <w:r>
-        <w:rPr>
-          <w:rFonts w:ascii="Domine" w:eastAsia="Domine" w:hAnsi="Domine" w:cs="Domine"/>
-        </w:rPr>
-        <w:t xml:space="preserve"> poseen al menos un </w:t>
+        <w:t xml:space="preserve">Explique brevemente que atributos posee cada </w:t>
       </w:r>
       <w:proofErr w:type="spellStart"/>
       <w:r>
         <w:rPr>
           <w:rFonts w:ascii="Domine" w:eastAsia="Domine" w:hAnsi="Domine" w:cs="Domine"/>
         </w:rPr>
-        <w:t>retweet</w:t>
+        <w:t>dataset</w:t>
       </w:r>
       <w:proofErr w:type="spellEnd"/>
       <w:r>
         <w:rPr>
           <w:rFonts w:ascii="Domine" w:eastAsia="Domine" w:hAnsi="Domine" w:cs="Domine"/>
-          <w:i/>
-        </w:rPr>
-        <w:t>.</w:t>
+        </w:rPr>
+        <w:t xml:space="preserve"> y los tipos de datos asociados.</w:t>
       </w:r>
     </w:p>
     <w:p>
@@ -811,26 +877,85 @@
         <w:rPr>
           <w:rFonts w:ascii="Domine" w:eastAsia="Domine" w:hAnsi="Domine" w:cs="Domine"/>
         </w:rPr>
-        <w:lastRenderedPageBreak/>
-        <w:t xml:space="preserve">Ahora, seleccione todos los documentos </w:t>
-      </w:r>
-      <w:r>
-        <w:rPr>
-          <w:rFonts w:ascii="Domine" w:eastAsia="Domine" w:hAnsi="Domine" w:cs="Domine"/>
-        </w:rPr>
-        <w:t xml:space="preserve">cuyo </w:t>
-      </w:r>
-      <w:r>
-        <w:rPr>
-          <w:rFonts w:ascii="Domine" w:eastAsia="Domine" w:hAnsi="Domine" w:cs="Domine"/>
-        </w:rPr>
-        <w:t>usuario comience con la letra</w:t>
-      </w:r>
-      <w:r>
-        <w:rPr>
-          <w:rFonts w:ascii="Domine" w:eastAsia="Domine" w:hAnsi="Domine" w:cs="Domine"/>
-        </w:rPr>
-        <w:t xml:space="preserve"> “P”.</w:t>
+        <w:t>Seleccione</w:t>
+      </w:r>
+      <w:r>
+        <w:rPr>
+          <w:rStyle w:val="Refdenotaalpie"/>
+          <w:rFonts w:ascii="Domine" w:eastAsia="Domine" w:hAnsi="Domine" w:cs="Domine"/>
+        </w:rPr>
+        <w:footnoteReference w:id="7"/>
+      </w:r>
+      <w:r>
+        <w:rPr>
+          <w:rFonts w:ascii="Domine" w:eastAsia="Domine" w:hAnsi="Domine" w:cs="Domine"/>
+        </w:rPr>
+        <w:t xml:space="preserve"> </w:t>
+      </w:r>
+      <w:proofErr w:type="spellStart"/>
+      <w:r>
+        <w:rPr>
+          <w:rFonts w:ascii="Domine" w:eastAsia="Domine" w:hAnsi="Domine" w:cs="Domine"/>
+        </w:rPr>
+        <w:t>tracks</w:t>
+      </w:r>
+      <w:proofErr w:type="spellEnd"/>
+      <w:r>
+        <w:rPr>
+          <w:rFonts w:ascii="Domine" w:eastAsia="Domine" w:hAnsi="Domine" w:cs="Domine"/>
+        </w:rPr>
+        <w:t xml:space="preserve"> que estuvieron en la posición 1 del ranking durante el año 2019</w:t>
+      </w:r>
+      <w:r>
+        <w:rPr>
+          <w:rFonts w:ascii="Domine" w:eastAsia="Domine" w:hAnsi="Domine" w:cs="Domine"/>
+          <w:i/>
+        </w:rPr>
+        <w:t>.</w:t>
+      </w:r>
+    </w:p>
+    <w:p>
+      <w:pPr>
+        <w:pStyle w:val="Prrafodelista"/>
+        <w:numPr>
+          <w:ilvl w:val="1"/>
+          <w:numId w:val="5"/>
+        </w:numPr>
+        <w:spacing w:after="0" w:line="360" w:lineRule="auto"/>
+        <w:jc w:val="both"/>
+        <w:rPr>
+          <w:rFonts w:ascii="Domine" w:eastAsia="Domine" w:hAnsi="Domine" w:cs="Domine"/>
+        </w:rPr>
+      </w:pPr>
+      <w:r>
+        <w:rPr>
+          <w:rFonts w:ascii="Domine" w:eastAsia="Domine" w:hAnsi="Domine" w:cs="Domine"/>
+        </w:rPr>
+        <w:t>Ahora, seleccione todos los</w:t>
+      </w:r>
+      <w:r>
+        <w:rPr>
+          <w:rFonts w:ascii="Domine" w:eastAsia="Domine" w:hAnsi="Domine" w:cs="Domine"/>
+        </w:rPr>
+        <w:t xml:space="preserve"> artistas que comienzan con la letra</w:t>
+      </w:r>
+      <w:r>
+        <w:rPr>
+          <w:rFonts w:ascii="Domine" w:eastAsia="Domine" w:hAnsi="Domine" w:cs="Domine"/>
+        </w:rPr>
+        <w:t xml:space="preserve"> “</w:t>
+      </w:r>
+      <w:r>
+        <w:rPr>
+          <w:rFonts w:ascii="Domine" w:eastAsia="Domine" w:hAnsi="Domine" w:cs="Domine"/>
+        </w:rPr>
+        <w:t>C</w:t>
+      </w:r>
+      <w:r>
+        <w:rPr>
+          <w:rFonts w:ascii="Domine" w:eastAsia="Domine" w:hAnsi="Domine" w:cs="Domine"/>
+        </w:rPr>
+        <w:t>”.</w:t>
       </w:r>
     </w:p>
     <w:p>
@@ -887,7 +1012,7 @@
           <w:rStyle w:val="Refdenotaalpie"/>
           <w:rFonts w:ascii="Domine" w:eastAsia="Domine" w:hAnsi="Domine" w:cs="Domine"/>
         </w:rPr>
-        <w:footnoteReference w:id="9"/>
+        <w:footnoteReference w:id="8"/>
       </w:r>
       <w:r>
         <w:rPr>
@@ -1440,10 +1565,7 @@
         <w:footnoteRef/>
       </w:r>
       <w:r>
-        <w:t xml:space="preserve"> </w:t>
-      </w:r>
-      <w:r>
-        <w:t xml:space="preserve">Inspeccione los métodos </w:t>
+        <w:t xml:space="preserve"> Inspeccione los métodos </w:t>
       </w:r>
       <w:proofErr w:type="spellStart"/>
       <w:proofErr w:type="gramStart"/>
@@ -1705,9 +1827,6 @@
     <w:p>
       <w:pPr>
         <w:pStyle w:val="Textonotapie"/>
-        <w:rPr>
-          <w:lang w:val="es-ES"/>
-        </w:rPr>
       </w:pPr>
       <w:r>
         <w:rPr>
@@ -1716,176 +1835,42 @@
         <w:footnoteRef/>
       </w:r>
       <w:r>
-        <w:t xml:space="preserve"> </w:t>
-      </w:r>
-      <w:r>
-        <w:rPr>
-          <w:lang w:val="es-ES"/>
-        </w:rPr>
-        <w:t xml:space="preserve">Puede incorporarlo con el siguiente comando: </w:t>
-      </w:r>
-    </w:p>
-    <w:p>
-      <w:pPr>
-        <w:pStyle w:val="Textonotapie"/>
-        <w:rPr>
-          <w:i/>
-          <w:iCs/>
-          <w:sz w:val="18"/>
-          <w:szCs w:val="18"/>
-          <w:lang w:val="es-ES"/>
-        </w:rPr>
-      </w:pPr>
+        <w:t xml:space="preserve"> Verifique el método </w:t>
+      </w:r>
       <w:proofErr w:type="spellStart"/>
-      <w:r>
-        <w:rPr>
-          <w:i/>
-          <w:iCs/>
-          <w:sz w:val="18"/>
-          <w:szCs w:val="18"/>
-          <w:lang w:val="es-ES"/>
-        </w:rPr>
-        <w:t>mongoimport</w:t>
+      <w:proofErr w:type="gramStart"/>
+      <w:r>
+        <w:rPr>
+          <w:i/>
+        </w:rPr>
+        <w:t>find</w:t>
       </w:r>
       <w:proofErr w:type="spellEnd"/>
       <w:r>
         <w:rPr>
           <w:i/>
-          <w:iCs/>
-          <w:sz w:val="18"/>
-          <w:szCs w:val="18"/>
-          <w:lang w:val="es-ES"/>
-        </w:rPr>
-        <w:t xml:space="preserve"> --</w:t>
-      </w:r>
-      <w:proofErr w:type="spellStart"/>
-      <w:r>
-        <w:rPr>
-          <w:i/>
-          <w:iCs/>
-          <w:sz w:val="18"/>
-          <w:szCs w:val="18"/>
-          <w:lang w:val="es-ES"/>
-        </w:rPr>
-        <w:t>db</w:t>
-      </w:r>
-      <w:proofErr w:type="spellEnd"/>
-      <w:r>
-        <w:rPr>
-          <w:i/>
-          <w:iCs/>
-          <w:sz w:val="18"/>
-          <w:szCs w:val="18"/>
-          <w:lang w:val="es-ES"/>
-        </w:rPr>
-        <w:t xml:space="preserve"> </w:t>
-      </w:r>
-      <w:proofErr w:type="spellStart"/>
-      <w:r>
-        <w:rPr>
-          <w:i/>
-          <w:iCs/>
-          <w:sz w:val="18"/>
-          <w:szCs w:val="18"/>
-          <w:lang w:val="es-ES"/>
-        </w:rPr>
-        <w:t>nombre_nueva_base_datos</w:t>
-      </w:r>
-      <w:proofErr w:type="spellEnd"/>
-      <w:r>
-        <w:rPr>
-          <w:i/>
-          <w:iCs/>
-          <w:sz w:val="18"/>
-          <w:szCs w:val="18"/>
-          <w:lang w:val="es-ES"/>
-        </w:rPr>
-        <w:t xml:space="preserve"> --</w:t>
-      </w:r>
-      <w:proofErr w:type="spellStart"/>
-      <w:r>
-        <w:rPr>
-          <w:i/>
-          <w:iCs/>
-          <w:sz w:val="18"/>
-          <w:szCs w:val="18"/>
-          <w:lang w:val="es-ES"/>
-        </w:rPr>
-        <w:t>collection</w:t>
-      </w:r>
-      <w:proofErr w:type="spellEnd"/>
-      <w:r>
-        <w:rPr>
-          <w:i/>
-          <w:iCs/>
-          <w:sz w:val="18"/>
-          <w:szCs w:val="18"/>
-          <w:lang w:val="es-ES"/>
-        </w:rPr>
-        <w:t xml:space="preserve"> </w:t>
-      </w:r>
-      <w:proofErr w:type="spellStart"/>
-      <w:r>
-        <w:rPr>
-          <w:i/>
-          <w:iCs/>
-          <w:sz w:val="18"/>
-          <w:szCs w:val="18"/>
-          <w:lang w:val="es-ES"/>
-        </w:rPr>
-        <w:t>nombre_coleccion</w:t>
-      </w:r>
-      <w:proofErr w:type="spellEnd"/>
-      <w:r>
-        <w:rPr>
-          <w:i/>
-          <w:iCs/>
-          <w:sz w:val="18"/>
-          <w:szCs w:val="18"/>
-          <w:lang w:val="es-ES"/>
-        </w:rPr>
-        <w:t xml:space="preserve"> --file </w:t>
-      </w:r>
-      <w:proofErr w:type="spellStart"/>
-      <w:r>
-        <w:rPr>
-          <w:i/>
-          <w:iCs/>
-          <w:sz w:val="18"/>
-          <w:szCs w:val="18"/>
-          <w:lang w:val="es-ES"/>
-        </w:rPr>
-        <w:t>path_donde_esta_json</w:t>
-      </w:r>
-      <w:proofErr w:type="spellEnd"/>
-      <w:r>
-        <w:rPr>
-          <w:i/>
-          <w:iCs/>
-          <w:sz w:val="18"/>
-          <w:szCs w:val="18"/>
-          <w:lang w:val="es-ES"/>
-        </w:rPr>
-        <w:t xml:space="preserve"> --</w:t>
-      </w:r>
-      <w:proofErr w:type="spellStart"/>
-      <w:r>
-        <w:rPr>
-          <w:i/>
-          <w:iCs/>
-          <w:sz w:val="18"/>
-          <w:szCs w:val="18"/>
-          <w:lang w:val="es-ES"/>
-        </w:rPr>
-        <w:t>jsonArray</w:t>
-      </w:r>
-      <w:proofErr w:type="spellEnd"/>
+        </w:rPr>
+        <w:t>(</w:t>
+      </w:r>
+      <w:proofErr w:type="gramEnd"/>
+      <w:r>
+        <w:rPr>
+          <w:i/>
+        </w:rPr>
+        <w:t>)</w:t>
+      </w:r>
+      <w:r>
+        <w:t xml:space="preserve"> para utilizarlo aplicando criterios de búsqueda.</w:t>
+      </w:r>
     </w:p>
   </w:footnote>
   <w:footnote w:id="8">
     <w:p>
       <w:pPr>
         <w:pStyle w:val="Textonotapie"/>
+        <w:rPr>
+          <w:i/>
+        </w:rPr>
       </w:pPr>
       <w:r>
         <w:rPr>
@@ -1894,54 +1879,7 @@
         <w:footnoteRef/>
       </w:r>
       <w:r>
-        <w:t xml:space="preserve"> Verifique el método </w:t>
-      </w:r>
-      <w:proofErr w:type="spellStart"/>
-      <w:proofErr w:type="gramStart"/>
-      <w:r>
-        <w:rPr>
-          <w:i/>
-        </w:rPr>
-        <w:t>find</w:t>
-      </w:r>
-      <w:proofErr w:type="spellEnd"/>
-      <w:r>
-        <w:rPr>
-          <w:i/>
-        </w:rPr>
-        <w:t>(</w:t>
-      </w:r>
-      <w:proofErr w:type="gramEnd"/>
-      <w:r>
-        <w:rPr>
-          <w:i/>
-        </w:rPr>
-        <w:t>)</w:t>
-      </w:r>
-      <w:r>
-        <w:t xml:space="preserve"> para utilizarlo aplicando criterios de búsqueda.</w:t>
-      </w:r>
-    </w:p>
-  </w:footnote>
-  <w:footnote w:id="9">
-    <w:p>
-      <w:pPr>
-        <w:pStyle w:val="Textonotapie"/>
-        <w:rPr>
-          <w:i/>
-        </w:rPr>
-      </w:pPr>
-      <w:r>
-        <w:rPr>
-          <w:rStyle w:val="Refdenotaalpie"/>
-        </w:rPr>
-        <w:footnoteRef/>
-      </w:r>
-      <w:r>
-        <w:t xml:space="preserve"> Entre ellas, las librerías más conocidas son</w:t>
-      </w:r>
-      <w:r>
-        <w:t xml:space="preserve"> </w:t>
+        <w:t xml:space="preserve"> Entre ellas, las librerías más conocidas son </w:t>
       </w:r>
       <w:proofErr w:type="spellStart"/>
       <w:r>

</xml_diff>

<commit_message>
Se actualizan las consignas.
</commit_message>
<xml_diff>
--- a/2021/laboratorios/LAB04/utiles/LAB04 - DB-NOSQL.docx
+++ b/2021/laboratorios/LAB04/utiles/LAB04 - DB-NOSQL.docx
@@ -707,7 +707,13 @@
         <w:rPr>
           <w:rFonts w:ascii="Domine" w:eastAsia="Domine" w:hAnsi="Domine" w:cs="Domine"/>
         </w:rPr>
-        <w:t xml:space="preserve">dos </w:t>
+        <w:t>tres</w:t>
+      </w:r>
+      <w:r>
+        <w:rPr>
+          <w:rFonts w:ascii="Domine" w:eastAsia="Domine" w:hAnsi="Domine" w:cs="Domine"/>
+        </w:rPr>
+        <w:t xml:space="preserve"> </w:t>
       </w:r>
       <w:proofErr w:type="spellStart"/>
       <w:r>
@@ -743,6 +749,24 @@
       </w:r>
       <w:proofErr w:type="spellEnd"/>
       <w:proofErr w:type="gramEnd"/>
+      <w:r>
+        <w:rPr>
+          <w:rFonts w:ascii="Domine" w:eastAsia="Domine" w:hAnsi="Domine" w:cs="Domine"/>
+          <w:i/>
+          <w:iCs/>
+        </w:rPr>
+        <w:t xml:space="preserve">, </w:t>
+      </w:r>
+      <w:proofErr w:type="spellStart"/>
+      <w:r>
+        <w:rPr>
+          <w:rFonts w:ascii="Domine" w:eastAsia="Domine" w:hAnsi="Domine" w:cs="Domine"/>
+          <w:i/>
+          <w:iCs/>
+        </w:rPr>
+        <w:t>artist_audio_features-dm.json</w:t>
+      </w:r>
+      <w:proofErr w:type="spellEnd"/>
       <w:r>
         <w:rPr>
           <w:rFonts w:ascii="Domine" w:eastAsia="Domine" w:hAnsi="Domine" w:cs="Domine"/>
@@ -805,19 +829,65 @@
         <w:rPr>
           <w:rFonts w:ascii="Domine" w:eastAsia="Domine" w:hAnsi="Domine" w:cs="Domine"/>
         </w:rPr>
-        <w:t xml:space="preserve">estos tweets </w:t>
-      </w:r>
-      <w:r>
-        <w:rPr>
-          <w:rFonts w:ascii="Domine" w:eastAsia="Domine" w:hAnsi="Domine" w:cs="Domine"/>
-        </w:rPr>
-        <w:t xml:space="preserve">en una DB </w:t>
+        <w:t xml:space="preserve">estos </w:t>
+      </w:r>
+      <w:proofErr w:type="spellStart"/>
+      <w:r>
+        <w:rPr>
+          <w:rFonts w:ascii="Domine" w:eastAsia="Domine" w:hAnsi="Domine" w:cs="Domine"/>
+        </w:rPr>
+        <w:t>datasets</w:t>
+      </w:r>
+      <w:proofErr w:type="spellEnd"/>
+      <w:r>
+        <w:rPr>
+          <w:rFonts w:ascii="Domine" w:eastAsia="Domine" w:hAnsi="Domine" w:cs="Domine"/>
+        </w:rPr>
+        <w:t xml:space="preserve"> a</w:t>
+      </w:r>
+      <w:r>
+        <w:rPr>
+          <w:rFonts w:ascii="Domine" w:eastAsia="Domine" w:hAnsi="Domine" w:cs="Domine"/>
+        </w:rPr>
+        <w:t xml:space="preserve"> una DB </w:t>
       </w:r>
       <w:r>
         <w:rPr>
           <w:rFonts w:ascii="Domine" w:eastAsia="Domine" w:hAnsi="Domine" w:cs="Domine"/>
         </w:rPr>
         <w:t>Mongo</w:t>
+      </w:r>
+      <w:r>
+        <w:rPr>
+          <w:rFonts w:ascii="Domine" w:eastAsia="Domine" w:hAnsi="Domine" w:cs="Domine"/>
+        </w:rPr>
+        <w:t xml:space="preserve"> denominada </w:t>
+      </w:r>
+      <w:r>
+        <w:rPr>
+          <w:rFonts w:ascii="Domine" w:eastAsia="Domine" w:hAnsi="Domine" w:cs="Domine"/>
+          <w:i/>
+          <w:iCs/>
+        </w:rPr>
+        <w:t>“</w:t>
+      </w:r>
+      <w:proofErr w:type="spellStart"/>
+      <w:r>
+        <w:rPr>
+          <w:rFonts w:ascii="Domine" w:eastAsia="Domine" w:hAnsi="Domine" w:cs="Domine"/>
+          <w:i/>
+          <w:iCs/>
+        </w:rPr>
+        <w:t>Spotify_UBA</w:t>
+      </w:r>
+      <w:proofErr w:type="spellEnd"/>
+      <w:r>
+        <w:rPr>
+          <w:rFonts w:ascii="Domine" w:eastAsia="Domine" w:hAnsi="Domine" w:cs="Domine"/>
+          <w:i/>
+          <w:iCs/>
+        </w:rPr>
+        <w:t>”</w:t>
       </w:r>
       <w:r>
         <w:rPr>
@@ -956,6 +1026,68 @@
           <w:rFonts w:ascii="Domine" w:eastAsia="Domine" w:hAnsi="Domine" w:cs="Domine"/>
         </w:rPr>
         <w:t>”.</w:t>
+      </w:r>
+    </w:p>
+    <w:p>
+      <w:pPr>
+        <w:pStyle w:val="Prrafodelista"/>
+        <w:numPr>
+          <w:ilvl w:val="1"/>
+          <w:numId w:val="5"/>
+        </w:numPr>
+        <w:spacing w:after="0" w:line="360" w:lineRule="auto"/>
+        <w:jc w:val="both"/>
+        <w:rPr>
+          <w:rFonts w:ascii="Domine" w:eastAsia="Domine" w:hAnsi="Domine" w:cs="Domine"/>
+        </w:rPr>
+      </w:pPr>
+      <w:r>
+        <w:rPr>
+          <w:rFonts w:ascii="Domine" w:eastAsia="Domine" w:hAnsi="Domine" w:cs="Domine"/>
+        </w:rPr>
+        <w:t xml:space="preserve">Genere una vista con los </w:t>
+      </w:r>
+      <w:r>
+        <w:rPr>
+          <w:rFonts w:ascii="Domine" w:eastAsia="Domine" w:hAnsi="Domine" w:cs="Domine"/>
+        </w:rPr>
+        <w:t>audios que sean de tipo compilación (</w:t>
+      </w:r>
+      <w:proofErr w:type="spellStart"/>
+      <w:r>
+        <w:rPr>
+          <w:rFonts w:ascii="Domine" w:eastAsia="Domine" w:hAnsi="Domine" w:cs="Domine"/>
+          <w:i/>
+          <w:iCs/>
+        </w:rPr>
+        <w:t>álbum_type</w:t>
+      </w:r>
+      <w:proofErr w:type="spellEnd"/>
+      <w:r>
+        <w:rPr>
+          <w:rFonts w:ascii="Domine" w:eastAsia="Domine" w:hAnsi="Domine" w:cs="Domine"/>
+          <w:i/>
+          <w:iCs/>
+        </w:rPr>
+        <w:t xml:space="preserve"> = ‘</w:t>
+      </w:r>
+      <w:proofErr w:type="spellStart"/>
+      <w:r>
+        <w:rPr>
+          <w:rFonts w:ascii="Domine" w:eastAsia="Domine" w:hAnsi="Domine" w:cs="Domine"/>
+          <w:i/>
+          <w:iCs/>
+        </w:rPr>
+        <w:t>compilation</w:t>
+      </w:r>
+      <w:proofErr w:type="spellEnd"/>
+      <w:r>
+        <w:rPr>
+          <w:rFonts w:ascii="Domine" w:eastAsia="Domine" w:hAnsi="Domine" w:cs="Domine"/>
+          <w:i/>
+          <w:iCs/>
+        </w:rPr>
+        <w:t>’).</w:t>
       </w:r>
     </w:p>
     <w:p>

</xml_diff>

<commit_message>
Se mejora la redacción de un ítem de las consignas.
</commit_message>
<xml_diff>
--- a/2021/laboratorios/LAB04/utiles/LAB04 - DB-NOSQL.docx
+++ b/2021/laboratorios/LAB04/utiles/LAB04 - DB-NOSQL.docx
@@ -569,7 +569,31 @@
         <w:rPr>
           <w:rFonts w:ascii="Domine" w:eastAsia="Domine" w:hAnsi="Domine" w:cs="Domine"/>
         </w:rPr>
-        <w:t xml:space="preserve"> la 3 noticia de las que están guardadas en la DB.</w:t>
+        <w:t xml:space="preserve"> la </w:t>
+      </w:r>
+      <w:r>
+        <w:rPr>
+          <w:rFonts w:ascii="Domine" w:eastAsia="Domine" w:hAnsi="Domine" w:cs="Domine"/>
+        </w:rPr>
+        <w:t>tercera</w:t>
+      </w:r>
+      <w:r>
+        <w:rPr>
+          <w:rFonts w:ascii="Domine" w:eastAsia="Domine" w:hAnsi="Domine" w:cs="Domine"/>
+        </w:rPr>
+        <w:t xml:space="preserve"> noticia de las que están </w:t>
+      </w:r>
+      <w:r>
+        <w:rPr>
+          <w:rFonts w:ascii="Domine" w:eastAsia="Domine" w:hAnsi="Domine" w:cs="Domine"/>
+        </w:rPr>
+        <w:t>almacenadas</w:t>
+      </w:r>
+      <w:r>
+        <w:rPr>
+          <w:rFonts w:ascii="Domine" w:eastAsia="Domine" w:hAnsi="Domine" w:cs="Domine"/>
+        </w:rPr>
+        <w:t xml:space="preserve"> en la DB.</w:t>
       </w:r>
     </w:p>
     <w:p>

</xml_diff>